<commit_message>
Added coverage results from Eclipse
</commit_message>
<xml_diff>
--- a/title.docx
+++ b/title.docx
@@ -436,8 +436,10 @@
     <w:p>
       <w:pPr>
         <w:spacing w:line="480" w:lineRule="auto"/>
-        <w:rPr>
-          <w:rFonts w:ascii="Times New Roman" w:hAnsi="Times New Roman" w:cs="Times New Roman"/>
+        <w:jc w:val="center"/>
+        <w:rPr>
+          <w:rFonts w:ascii="Times New Roman" w:hAnsi="Times New Roman" w:cs="Times New Roman"/>
+          <w:noProof/>
           <w:sz w:val="24"/>
           <w:szCs w:val="24"/>
         </w:rPr>
@@ -463,18 +465,18 @@
         </w:rPr>
         <w:lastRenderedPageBreak/>
         <w:drawing>
-          <wp:anchor distT="0" distB="0" distL="114300" distR="114300" simplePos="0" relativeHeight="251658240" behindDoc="0" locked="0" layoutInCell="1" allowOverlap="1" wp14:anchorId="0727361D" wp14:editId="0653AD9C">
+          <wp:anchor distT="0" distB="0" distL="114300" distR="114300" simplePos="0" relativeHeight="251659264" behindDoc="0" locked="0" layoutInCell="1" allowOverlap="1" wp14:anchorId="6D3FA45A" wp14:editId="3D9113E5">
             <wp:simplePos x="0" y="0"/>
             <wp:positionH relativeFrom="column">
-              <wp:posOffset>-514350</wp:posOffset>
+              <wp:posOffset>219075</wp:posOffset>
             </wp:positionH>
             <wp:positionV relativeFrom="paragraph">
-              <wp:posOffset>225425</wp:posOffset>
+              <wp:posOffset>342900</wp:posOffset>
             </wp:positionV>
-            <wp:extent cx="7134225" cy="7991475"/>
+            <wp:extent cx="5781675" cy="7343775"/>
             <wp:effectExtent l="0" t="0" r="9525" b="9525"/>
             <wp:wrapSquare wrapText="bothSides"/>
-            <wp:docPr id="1" name="Picture 1"/>
+            <wp:docPr id="5" name="Picture 5"/>
             <wp:cNvGraphicFramePr>
               <a:graphicFrameLocks xmlns:a="http://schemas.openxmlformats.org/drawingml/2006/main" noChangeAspect="1"/>
             </wp:cNvGraphicFramePr>
@@ -482,24 +484,24 @@
               <a:graphicData uri="http://schemas.openxmlformats.org/drawingml/2006/picture">
                 <pic:pic xmlns:pic="http://schemas.openxmlformats.org/drawingml/2006/picture">
                   <pic:nvPicPr>
-                    <pic:cNvPr id="1" name="tests.png"/>
+                    <pic:cNvPr id="5" name="tests.png"/>
                     <pic:cNvPicPr/>
                   </pic:nvPicPr>
                   <pic:blipFill rotWithShape="1">
-                    <a:blip r:embed="rId4">
+                    <a:blip r:embed="rId4" cstate="print">
                       <a:extLst>
                         <a:ext uri="{28A0092B-C50C-407E-A947-70E740481C1C}">
                           <a14:useLocalDpi xmlns:a14="http://schemas.microsoft.com/office/drawing/2010/main" val="0"/>
                         </a:ext>
                       </a:extLst>
                     </a:blip>
-                    <a:srcRect r="42878"/>
+                    <a:srcRect r="58493"/>
                     <a:stretch/>
                   </pic:blipFill>
                   <pic:spPr bwMode="auto">
                     <a:xfrm>
                       <a:off x="0" y="0"/>
-                      <a:ext cx="7134225" cy="7991475"/>
+                      <a:ext cx="5781675" cy="7343775"/>
                     </a:xfrm>
                     <a:prstGeom prst="rect">
                       <a:avLst/>
@@ -532,7 +534,7 @@
           <w:sz w:val="24"/>
           <w:szCs w:val="24"/>
         </w:rPr>
-        <w:t>Unit Tests: all public methods covered</w:t>
+        <w:t>Unit Tests</w:t>
       </w:r>
       <w:bookmarkStart w:id="0" w:name="_GoBack"/>
       <w:bookmarkEnd w:id="0"/>
@@ -540,6 +542,7 @@
     <w:p>
       <w:pPr>
         <w:spacing w:line="480" w:lineRule="auto"/>
+        <w:jc w:val="center"/>
         <w:rPr>
           <w:rFonts w:ascii="Times New Roman" w:hAnsi="Times New Roman" w:cs="Times New Roman"/>
           <w:noProof/>
@@ -547,27 +550,62 @@
           <w:szCs w:val="24"/>
         </w:rPr>
       </w:pPr>
-      <w:r>
+    </w:p>
+    <w:p>
+      <w:pPr>
+        <w:spacing w:line="480" w:lineRule="auto"/>
+        <w:jc w:val="center"/>
         <w:rPr>
           <w:rFonts w:ascii="Times New Roman" w:hAnsi="Times New Roman" w:cs="Times New Roman"/>
           <w:noProof/>
           <w:sz w:val="24"/>
           <w:szCs w:val="24"/>
         </w:rPr>
-        <w:lastRenderedPageBreak/>
+      </w:pPr>
+    </w:p>
+    <w:p>
+      <w:pPr>
+        <w:spacing w:line="480" w:lineRule="auto"/>
+        <w:jc w:val="center"/>
+        <w:rPr>
+          <w:rFonts w:ascii="Times New Roman" w:hAnsi="Times New Roman" w:cs="Times New Roman"/>
+          <w:noProof/>
+          <w:sz w:val="24"/>
+          <w:szCs w:val="24"/>
+        </w:rPr>
+      </w:pPr>
+    </w:p>
+    <w:p>
+      <w:pPr>
+        <w:spacing w:line="480" w:lineRule="auto"/>
+        <w:jc w:val="center"/>
+        <w:rPr>
+          <w:rFonts w:ascii="Times New Roman" w:hAnsi="Times New Roman" w:cs="Times New Roman"/>
+          <w:noProof/>
+          <w:sz w:val="24"/>
+          <w:szCs w:val="24"/>
+        </w:rPr>
+      </w:pPr>
+      <w:r>
+        <w:rPr>
+          <w:rFonts w:ascii="Times New Roman" w:hAnsi="Times New Roman" w:cs="Times New Roman"/>
+          <w:noProof/>
+          <w:sz w:val="24"/>
+          <w:szCs w:val="24"/>
+        </w:rPr>
         <w:drawing>
-          <wp:anchor distT="0" distB="0" distL="114300" distR="114300" simplePos="0" relativeHeight="251659264" behindDoc="0" locked="0" layoutInCell="1" allowOverlap="1" wp14:anchorId="394FA072" wp14:editId="3ECAFE3F">
+          <wp:anchor distT="0" distB="0" distL="114300" distR="114300" simplePos="0" relativeHeight="251658240" behindDoc="0" locked="0" layoutInCell="1" allowOverlap="1" wp14:anchorId="08404588" wp14:editId="24B833F8">
             <wp:simplePos x="0" y="0"/>
             <wp:positionH relativeFrom="column">
-              <wp:posOffset>-523875</wp:posOffset>
+              <wp:posOffset>-304800</wp:posOffset>
             </wp:positionH>
             <wp:positionV relativeFrom="paragraph">
-              <wp:posOffset>892175</wp:posOffset>
+              <wp:posOffset>743585</wp:posOffset>
             </wp:positionV>
-            <wp:extent cx="7048500" cy="7334250"/>
-            <wp:effectExtent l="0" t="0" r="0" b="0"/>
+            <wp:extent cx="6438900" cy="6105525"/>
+            <wp:effectExtent l="0" t="0" r="0" b="9525"/>
             <wp:wrapSquare wrapText="bothSides"/>
-            <wp:docPr id="2" name="Picture 2"/>
+            <wp:docPr id="3" name="Picture 3"/>
             <wp:cNvGraphicFramePr>
               <a:graphicFrameLocks xmlns:a="http://schemas.openxmlformats.org/drawingml/2006/main" noChangeAspect="1"/>
             </wp:cNvGraphicFramePr>
@@ -575,7 +613,7 @@
               <a:graphicData uri="http://schemas.openxmlformats.org/drawingml/2006/picture">
                 <pic:pic xmlns:pic="http://schemas.openxmlformats.org/drawingml/2006/picture">
                   <pic:nvPicPr>
-                    <pic:cNvPr id="2" name="coverage.png"/>
+                    <pic:cNvPr id="3" name="coverage.png"/>
                     <pic:cNvPicPr/>
                   </pic:nvPicPr>
                   <pic:blipFill rotWithShape="1">
@@ -586,13 +624,13 @@
                         </a:ext>
                       </a:extLst>
                     </a:blip>
-                    <a:srcRect r="33173"/>
+                    <a:srcRect r="33502"/>
                     <a:stretch/>
                   </pic:blipFill>
                   <pic:spPr bwMode="auto">
                     <a:xfrm>
                       <a:off x="0" y="0"/>
-                      <a:ext cx="7048500" cy="7334250"/>
+                      <a:ext cx="6438900" cy="6105525"/>
                     </a:xfrm>
                     <a:prstGeom prst="rect">
                       <a:avLst/>
@@ -625,7 +663,7 @@
           <w:sz w:val="24"/>
           <w:szCs w:val="24"/>
         </w:rPr>
-        <w:t>The code coverage tool in NetBeans was acting up. It threw errors on every test. I could not determine why it was not working. I will probably use Eclipse on the next project..</w:t>
+        <w:t>Test Coverage</w:t>
       </w:r>
     </w:p>
     <w:sectPr>

</xml_diff>